<commit_message>
Slight edits to surveys
</commit_message>
<xml_diff>
--- a/Surveys/UPS NIghtlySurvey.docx
+++ b/Surveys/UPS NIghtlySurvey.docx
@@ -145,10 +145,6 @@
     <w:p>
       <w:pPr>
         <w:pStyle w:val="ListParagraph"/>
-        <w:numPr>
-          <w:ilvl w:val="0"/>
-          <w:numId w:val="3"/>
-        </w:numPr>
       </w:pPr>
     </w:p>
     <w:p>
@@ -275,6 +271,140 @@
       <w:r>
         <w:t xml:space="preserve"> today?</w:t>
       </w:r>
+    </w:p>
+    <w:p>
+      <w:pPr>
+        <w:pStyle w:val="ListParagraph"/>
+        <w:numPr>
+          <w:ilvl w:val="0"/>
+          <w:numId w:val="3"/>
+        </w:numPr>
+      </w:pPr>
+      <w:r>
+        <w:t xml:space="preserve">Was there anything you thought about posting to </w:t>
+      </w:r>
+      <w:proofErr w:type="spellStart"/>
+      <w:r>
+        <w:t>Facebook</w:t>
+      </w:r>
+      <w:proofErr w:type="spellEnd"/>
+      <w:r>
+        <w:t xml:space="preserve"> and decided not to post that you forgot to send by text message?</w:t>
+      </w:r>
+    </w:p>
+    <w:p>
+      <w:pPr>
+        <w:pStyle w:val="ListParagraph"/>
+        <w:numPr>
+          <w:ilvl w:val="1"/>
+          <w:numId w:val="3"/>
+        </w:numPr>
+      </w:pPr>
+      <w:r>
+        <w:t>IF YES:</w:t>
+      </w:r>
+    </w:p>
+    <w:p>
+      <w:pPr>
+        <w:pStyle w:val="ListParagraph"/>
+        <w:numPr>
+          <w:ilvl w:val="2"/>
+          <w:numId w:val="3"/>
+        </w:numPr>
+      </w:pPr>
+      <w:r>
+        <w:t>For each:</w:t>
+      </w:r>
+    </w:p>
+    <w:p>
+      <w:pPr>
+        <w:pStyle w:val="ListParagraph"/>
+        <w:numPr>
+          <w:ilvl w:val="3"/>
+          <w:numId w:val="3"/>
+        </w:numPr>
+      </w:pPr>
+      <w:r>
+        <w:t xml:space="preserve">Why did you decide not to post this to </w:t>
+      </w:r>
+      <w:proofErr w:type="spellStart"/>
+      <w:r>
+        <w:t>Facebook</w:t>
+      </w:r>
+      <w:proofErr w:type="spellEnd"/>
+      <w:r>
+        <w:t>?</w:t>
+      </w:r>
+    </w:p>
+    <w:p>
+      <w:pPr>
+        <w:pStyle w:val="ListParagraph"/>
+        <w:numPr>
+          <w:ilvl w:val="3"/>
+          <w:numId w:val="3"/>
+        </w:numPr>
+      </w:pPr>
+      <w:r>
+        <w:t>Were there any people you would especially not want to see this post?</w:t>
+      </w:r>
+    </w:p>
+    <w:p>
+      <w:pPr>
+        <w:pStyle w:val="ListParagraph"/>
+        <w:numPr>
+          <w:ilvl w:val="3"/>
+          <w:numId w:val="3"/>
+        </w:numPr>
+      </w:pPr>
+      <w:r>
+        <w:t>Were there any people you would especially want to see this post?</w:t>
+      </w:r>
+    </w:p>
+    <w:p>
+      <w:pPr>
+        <w:pStyle w:val="ListParagraph"/>
+        <w:numPr>
+          <w:ilvl w:val="3"/>
+          <w:numId w:val="3"/>
+        </w:numPr>
+      </w:pPr>
+      <w:r>
+        <w:t xml:space="preserve">Where were you when you decided not to post this to </w:t>
+      </w:r>
+      <w:proofErr w:type="spellStart"/>
+      <w:r>
+        <w:t>Facebook</w:t>
+      </w:r>
+      <w:proofErr w:type="spellEnd"/>
+      <w:r>
+        <w:t>?</w:t>
+      </w:r>
+    </w:p>
+    <w:p>
+      <w:pPr>
+        <w:pStyle w:val="ListParagraph"/>
+        <w:numPr>
+          <w:ilvl w:val="3"/>
+          <w:numId w:val="3"/>
+        </w:numPr>
+      </w:pPr>
+      <w:r>
+        <w:t xml:space="preserve">What were you doing when you decided not to post this to </w:t>
+      </w:r>
+      <w:proofErr w:type="spellStart"/>
+      <w:r>
+        <w:t>Facebook</w:t>
+      </w:r>
+      <w:proofErr w:type="spellEnd"/>
+      <w:r>
+        <w:t>?</w:t>
+      </w:r>
+    </w:p>
+    <w:p>
+      <w:pPr>
+        <w:pStyle w:val="ListParagraph"/>
+        <w:ind w:left="2880"/>
+      </w:pPr>
     </w:p>
     <w:sectPr>
       <w:pgSz w:w="12240" w:h="15840"/>
@@ -400,7 +530,7 @@
         <w:rFonts w:ascii="Courier New" w:hAnsi="Courier New" w:hint="default"/>
       </w:rPr>
     </w:lvl>
-    <w:lvl w:ilvl="2" w:tplc="04090005" w:tentative="1">
+    <w:lvl w:ilvl="2" w:tplc="04090005">
       <w:start w:val="1"/>
       <w:numFmt w:val="bullet"/>
       <w:lvlText w:val=""/>
@@ -412,7 +542,7 @@
         <w:rFonts w:ascii="Wingdings" w:hAnsi="Wingdings" w:hint="default"/>
       </w:rPr>
     </w:lvl>
-    <w:lvl w:ilvl="3" w:tplc="04090001" w:tentative="1">
+    <w:lvl w:ilvl="3" w:tplc="04090001">
       <w:start w:val="1"/>
       <w:numFmt w:val="bullet"/>
       <w:lvlText w:val=""/>

</xml_diff>